<commit_message>
Updated invoke query to close session
</commit_message>
<xml_diff>
--- a/doc/Technische_Dokumentation.docx
+++ b/doc/Technische_Dokumentation.docx
@@ -415,8 +415,6 @@
             <w:t>Inhaltsverzeichnis</w:t>
           </w:r>
         </w:p>
-        <w:bookmarkStart w:id="1" w:name="_GoBack"/>
-        <w:bookmarkEnd w:id="1"/>
         <w:p>
           <w:pPr>
             <w:pStyle w:val="TOC1"/>
@@ -2771,7 +2769,7 @@
       <w:pPr>
         <w:pStyle w:val="Heading1"/>
       </w:pPr>
-      <w:bookmarkStart w:id="2" w:name="_Toc533328946"/>
+      <w:bookmarkStart w:id="1" w:name="_Toc533328946"/>
       <w:r>
         <w:rPr>
           <w:rFonts w:cstheme="minorHAnsi"/>
@@ -2779,7 +2777,7 @@
         <w:lastRenderedPageBreak/>
         <w:t>Versionskontrolle</w:t>
       </w:r>
-      <w:bookmarkEnd w:id="2"/>
+      <w:bookmarkEnd w:id="1"/>
     </w:p>
     <w:tbl>
       <w:tblPr>
@@ -3088,11 +3086,11 @@
       <w:pPr>
         <w:pStyle w:val="Heading1"/>
       </w:pPr>
-      <w:bookmarkStart w:id="3" w:name="_Toc533328947"/>
+      <w:bookmarkStart w:id="2" w:name="_Toc533328947"/>
       <w:r>
         <w:t>Referenzierte Dokumente</w:t>
       </w:r>
-      <w:bookmarkEnd w:id="3"/>
+      <w:bookmarkEnd w:id="2"/>
     </w:p>
     <w:tbl>
       <w:tblPr>
@@ -3417,7 +3415,7 @@
       <w:pPr>
         <w:pStyle w:val="Heading1"/>
       </w:pPr>
-      <w:bookmarkStart w:id="4" w:name="_Toc533328948"/>
+      <w:bookmarkStart w:id="3" w:name="_Toc533328948"/>
       <w:r>
         <w:t>Zweck</w:t>
       </w:r>
@@ -3427,7 +3425,7 @@
       <w:r>
         <w:t>Dokuments</w:t>
       </w:r>
-      <w:bookmarkEnd w:id="4"/>
+      <w:bookmarkEnd w:id="3"/>
     </w:p>
     <w:p>
       <w:r>
@@ -3474,115 +3472,115 @@
       <w:pPr>
         <w:pStyle w:val="Heading1"/>
       </w:pPr>
-      <w:bookmarkStart w:id="5" w:name="_Toc533328949"/>
+      <w:bookmarkStart w:id="4" w:name="_Toc533328949"/>
       <w:r>
         <w:lastRenderedPageBreak/>
         <w:t>Applikationsfunktion</w:t>
       </w:r>
+      <w:bookmarkEnd w:id="4"/>
+    </w:p>
+    <w:p>
+      <w:pPr>
+        <w:pStyle w:val="Heading2"/>
+      </w:pPr>
+      <w:bookmarkStart w:id="5" w:name="_Toc533328950"/>
+      <w:r>
+        <w:t>Einschränkungen</w:t>
+      </w:r>
+      <w:r>
+        <w:t xml:space="preserve"> / Entscheidungen</w:t>
+      </w:r>
       <w:bookmarkEnd w:id="5"/>
     </w:p>
     <w:p>
       <w:pPr>
-        <w:pStyle w:val="Heading2"/>
-      </w:pPr>
-      <w:bookmarkStart w:id="6" w:name="_Toc533328950"/>
-      <w:r>
-        <w:t>Einschränkungen</w:t>
-      </w:r>
-      <w:r>
-        <w:t xml:space="preserve"> / Entscheidungen</w:t>
+        <w:pStyle w:val="Heading3"/>
+      </w:pPr>
+      <w:r>
+        <w:t>PS Universal Dashboard</w:t>
+      </w:r>
+    </w:p>
+    <w:p>
+      <w:r>
+        <w:t>Das PowerShell Framework stellt</w:t>
+      </w:r>
+      <w:r>
+        <w:t>e</w:t>
+      </w:r>
+      <w:r>
+        <w:t xml:space="preserve"> uns vor viele kleinere und grössere Probleme, da das Produkt noch in Weiterentwicklung steht, sind noch viele Bugs und nicht ausgereifte Teile vorhanden.</w:t>
+      </w:r>
+    </w:p>
+    <w:p>
+      <w:r>
+        <w:t xml:space="preserve">Zum Beispiel werden </w:t>
+      </w:r>
+      <w:proofErr w:type="spellStart"/>
+      <w:r>
+        <w:t>Variabeln</w:t>
+      </w:r>
+      <w:proofErr w:type="spellEnd"/>
+      <w:r>
+        <w:t xml:space="preserve"> zwischen den Seiten nicht sauber übergeben und es gibt keine einfache Möglichkeit gewisse Elemente wie Buttons darzustellen.</w:t>
+      </w:r>
+    </w:p>
+    <w:p/>
+    <w:p>
+      <w:pPr>
+        <w:pStyle w:val="Heading3"/>
+      </w:pPr>
+      <w:r>
+        <w:t>Lizenz</w:t>
+      </w:r>
+    </w:p>
+    <w:p>
+      <w:r>
+        <w:t xml:space="preserve">Diverse Module, die wir verwenden wollten unterlagen Lizenzrestriktionen und waren für uns somit nicht brauchbar. Den einzigen Kompromiss gingen wir bei Universal Dashboard ein, welches kostet und </w:t>
+      </w:r>
+      <w:r>
+        <w:t>nur in einer sehr eingeschränkten</w:t>
+      </w:r>
+      <w:r>
+        <w:t xml:space="preserve"> </w:t>
+      </w:r>
+      <w:r>
+        <w:t>kostenfrei</w:t>
+      </w:r>
+      <w:r>
+        <w:t xml:space="preserve"> verfügbar ist.</w:t>
+      </w:r>
+    </w:p>
+    <w:p/>
+    <w:p>
+      <w:pPr>
+        <w:pStyle w:val="Heading3"/>
+      </w:pPr>
+      <w:r>
+        <w:t>Import Funktion</w:t>
+      </w:r>
+    </w:p>
+    <w:p>
+      <w:r>
+        <w:t>Zum Importieren von SOLL-Daten muss .</w:t>
+      </w:r>
+      <w:proofErr w:type="spellStart"/>
+      <w:r>
+        <w:t>csv</w:t>
+      </w:r>
+      <w:proofErr w:type="spellEnd"/>
+      <w:r>
+        <w:t>-File in einem spezifischen Format genutzt werden. Dazu werden das File ImportTemplateGroup.csv für den SOLL-Import von Gruppen und das File ImportTemplateUser.csv für den SOLL-Import von Usern genutzt.</w:t>
+      </w:r>
+    </w:p>
+    <w:p>
+      <w:pPr>
+        <w:pStyle w:val="Heading1"/>
+      </w:pPr>
+      <w:bookmarkStart w:id="6" w:name="_Toc533328951"/>
+      <w:r>
+        <w:t>Architektur</w:t>
       </w:r>
       <w:bookmarkEnd w:id="6"/>
-    </w:p>
-    <w:p>
-      <w:pPr>
-        <w:pStyle w:val="Heading3"/>
-      </w:pPr>
-      <w:r>
-        <w:t>PS Universal Dashboard</w:t>
-      </w:r>
-    </w:p>
-    <w:p>
-      <w:r>
-        <w:t>Das PowerShell Framework stellt</w:t>
-      </w:r>
-      <w:r>
-        <w:t>e</w:t>
-      </w:r>
-      <w:r>
-        <w:t xml:space="preserve"> uns vor viele kleinere und grössere Probleme, da das Produkt noch in Weiterentwicklung steht, sind noch viele Bugs und nicht ausgereifte Teile vorhanden.</w:t>
-      </w:r>
-    </w:p>
-    <w:p>
-      <w:r>
-        <w:t xml:space="preserve">Zum Beispiel werden </w:t>
-      </w:r>
-      <w:proofErr w:type="spellStart"/>
-      <w:r>
-        <w:t>Variabeln</w:t>
-      </w:r>
-      <w:proofErr w:type="spellEnd"/>
-      <w:r>
-        <w:t xml:space="preserve"> zwischen den Seiten nicht sauber übergeben und es gibt keine einfache Möglichkeit gewisse Elemente wie Buttons darzustellen.</w:t>
-      </w:r>
-    </w:p>
-    <w:p/>
-    <w:p>
-      <w:pPr>
-        <w:pStyle w:val="Heading3"/>
-      </w:pPr>
-      <w:r>
-        <w:t>Lizenz</w:t>
-      </w:r>
-    </w:p>
-    <w:p>
-      <w:r>
-        <w:t xml:space="preserve">Diverse Module, die wir verwenden wollten unterlagen Lizenzrestriktionen und waren für uns somit nicht brauchbar. Den einzigen Kompromiss gingen wir bei Universal Dashboard ein, welches kostet und </w:t>
-      </w:r>
-      <w:r>
-        <w:t>nur in einer sehr eingeschränkten</w:t>
-      </w:r>
-      <w:r>
-        <w:t xml:space="preserve"> </w:t>
-      </w:r>
-      <w:r>
-        <w:t>kostenfrei</w:t>
-      </w:r>
-      <w:r>
-        <w:t xml:space="preserve"> verfügbar ist.</w:t>
-      </w:r>
-    </w:p>
-    <w:p/>
-    <w:p>
-      <w:pPr>
-        <w:pStyle w:val="Heading3"/>
-      </w:pPr>
-      <w:r>
-        <w:t>Import Funktion</w:t>
-      </w:r>
-    </w:p>
-    <w:p>
-      <w:r>
-        <w:t>Zum Importieren von SOLL-Daten muss .</w:t>
-      </w:r>
-      <w:proofErr w:type="spellStart"/>
-      <w:r>
-        <w:t>csv</w:t>
-      </w:r>
-      <w:proofErr w:type="spellEnd"/>
-      <w:r>
-        <w:t>-File in einem spezifischen Format genutzt werden. Dazu werden das File ImportTemplateGroup.csv für den SOLL-Import von Gruppen und das File ImportTemplateUser.csv für den SOLL-Import von Usern genutzt.</w:t>
-      </w:r>
-    </w:p>
-    <w:p>
-      <w:pPr>
-        <w:pStyle w:val="Heading1"/>
-      </w:pPr>
-      <w:bookmarkStart w:id="7" w:name="_Toc533328951"/>
-      <w:r>
-        <w:t>Architektur</w:t>
-      </w:r>
-      <w:bookmarkEnd w:id="7"/>
     </w:p>
     <w:p>
       <w:pPr>
@@ -3649,7 +3647,7 @@
       <w:pPr>
         <w:pStyle w:val="Caption"/>
       </w:pPr>
-      <w:bookmarkStart w:id="8" w:name="_Toc533164465"/>
+      <w:bookmarkStart w:id="7" w:name="_Toc533164465"/>
       <w:r>
         <w:t xml:space="preserve">Abbildung </w:t>
       </w:r>
@@ -3686,7 +3684,7 @@
       <w:r>
         <w:t>: Architektur und geplante Aufteilung in Module</w:t>
       </w:r>
-      <w:bookmarkEnd w:id="8"/>
+      <w:bookmarkEnd w:id="7"/>
     </w:p>
     <w:p>
       <w:pPr>
@@ -3751,7 +3749,7 @@
       <w:pPr>
         <w:pStyle w:val="Caption"/>
       </w:pPr>
-      <w:bookmarkStart w:id="9" w:name="_Toc533164466"/>
+      <w:bookmarkStart w:id="8" w:name="_Toc533164466"/>
       <w:r>
         <w:t xml:space="preserve">Abbildung </w:t>
       </w:r>
@@ -3796,7 +3794,7 @@
       <w:r>
         <w:t xml:space="preserve"> Server</w:t>
       </w:r>
-      <w:bookmarkEnd w:id="9"/>
+      <w:bookmarkEnd w:id="8"/>
     </w:p>
     <w:p>
       <w:pPr>
@@ -3817,218 +3815,218 @@
       <w:pPr>
         <w:pStyle w:val="Heading1"/>
       </w:pPr>
-      <w:bookmarkStart w:id="10" w:name="_Toc533328952"/>
+      <w:bookmarkStart w:id="9" w:name="_Toc533328952"/>
       <w:r>
         <w:lastRenderedPageBreak/>
         <w:t>Module</w:t>
       </w:r>
+      <w:bookmarkEnd w:id="9"/>
+    </w:p>
+    <w:p>
+      <w:pPr>
+        <w:pStyle w:val="Heading2"/>
+      </w:pPr>
+      <w:bookmarkStart w:id="10" w:name="_Toc533328953"/>
+      <w:r>
+        <w:t>Modulname: Datencontainer</w:t>
+      </w:r>
       <w:bookmarkEnd w:id="10"/>
     </w:p>
     <w:p>
+      <w:r>
+        <w:t>Kurzbeschrieb: Der Datencontainer dient dazu, die vom AD ausgelesenen IST-Daten oder vom User erfassten SOLL-Daten abzuspeichern. Diese Daten können in eine Datenbank oder als Files abgelegt werden. Dieser Datencontainer sollte skalierbar und erweiterbar sein.</w:t>
+      </w:r>
+    </w:p>
+    <w:p>
+      <w:r>
+        <w:t>Wichtige Funktionen: Speichern von Daten, Auslesen von Daten, Organisieren von Daten (Index)</w:t>
+      </w:r>
+    </w:p>
+    <w:p>
+      <w:r>
+        <w:t xml:space="preserve">Abhängigkeiten:  SOLL-Daten, IST-Daten, </w:t>
+      </w:r>
+      <w:proofErr w:type="spellStart"/>
+      <w:r>
+        <w:t>History</w:t>
+      </w:r>
+      <w:proofErr w:type="spellEnd"/>
+    </w:p>
+    <w:p>
       <w:pPr>
         <w:pStyle w:val="Heading2"/>
       </w:pPr>
-      <w:bookmarkStart w:id="11" w:name="_Toc533328953"/>
-      <w:r>
-        <w:t>Modulname: Datencontainer</w:t>
+      <w:bookmarkStart w:id="11" w:name="_Toc533328954"/>
+      <w:r>
+        <w:t>Modulname: IST-SOLL Vergleich</w:t>
       </w:r>
       <w:bookmarkEnd w:id="11"/>
     </w:p>
     <w:p>
       <w:r>
-        <w:t>Kurzbeschrieb: Der Datencontainer dient dazu, die vom AD ausgelesenen IST-Daten oder vom User erfassten SOLL-Daten abzuspeichern. Diese Daten können in eine Datenbank oder als Files abgelegt werden. Dieser Datencontainer sollte skalierbar und erweiterbar sein.</w:t>
-      </w:r>
-    </w:p>
-    <w:p>
-      <w:r>
-        <w:t>Wichtige Funktionen: Speichern von Daten, Auslesen von Daten, Organisieren von Daten (Index)</w:t>
-      </w:r>
-    </w:p>
-    <w:p>
-      <w:r>
-        <w:t xml:space="preserve">Abhängigkeiten:  SOLL-Daten, IST-Daten, </w:t>
+        <w:t xml:space="preserve">Kurzbeschrieb: Eine zentrale Funktion des Programms. Hier soll der gewünschte Berechtigungs-Zustand (SOLL) eingelesen und mit dem momentanen Zustand (IST) verglichen werden können. Daraus sollen dann Abweichungen der beiden Zustände ersichtlich werden.  </w:t>
+      </w:r>
+    </w:p>
+    <w:p>
+      <w:r>
+        <w:t xml:space="preserve">Wichtige Funktionen: Delta der beiden Zustände eruieren.  </w:t>
+      </w:r>
+    </w:p>
+    <w:p>
+      <w:r>
+        <w:t xml:space="preserve">Abhängigkeiten: Der IST-SOLL Vergleich ist primär vom Datencontainer abhängig. Dort sind sowohl IST als auch SOLL Zustand gespeichert, weswegen der Vergleich nur funktioniert, wenn diese Daten vom Datencontainer geholt werden können.  </w:t>
+      </w:r>
+    </w:p>
+    <w:p>
+      <w:pPr>
+        <w:pStyle w:val="Heading2"/>
+      </w:pPr>
+      <w:bookmarkStart w:id="12" w:name="_Toc533328955"/>
+      <w:r>
+        <w:t>Modulname: Reporting</w:t>
+      </w:r>
+      <w:bookmarkEnd w:id="12"/>
+    </w:p>
+    <w:p>
+      <w:r>
+        <w:t xml:space="preserve">Kurzbeschrieb: Reports anhand von gewünschten Einstellungen durchführen und diese in ein gewünschtes Format bringen. (Beispiel PDF). Reports sollen von Hand (per UI) oder als regelmässiger Job ausgeführt werden können.  </w:t>
+      </w:r>
+    </w:p>
+    <w:p>
+      <w:r>
+        <w:t xml:space="preserve">Wichtige Funktionen: Reports generieren und verschicken.  </w:t>
+      </w:r>
+    </w:p>
+    <w:p>
+      <w:r>
+        <w:t xml:space="preserve">Abhängigkeiten: Das Reporting ist teils vom UI abhängig, da darüber die Einstellungen für die Reports gemacht werden.  </w:t>
+      </w:r>
+    </w:p>
+    <w:p>
+      <w:pPr>
+        <w:pStyle w:val="Heading2"/>
+      </w:pPr>
+      <w:bookmarkStart w:id="13" w:name="_Toc533328956"/>
+      <w:r>
+        <w:t>Modulname: Auditing</w:t>
+      </w:r>
+      <w:bookmarkEnd w:id="13"/>
+    </w:p>
+    <w:p>
+      <w:r>
+        <w:t xml:space="preserve">Kurzbeschrieb: Alle </w:t>
+      </w:r>
+      <w:r>
+        <w:t>Aktionen,</w:t>
+      </w:r>
+      <w:r>
+        <w:t xml:space="preserve"> welche im User Interface oder durch das Reporting ausgeführt werden, sollen in ein </w:t>
+      </w:r>
+      <w:r>
+        <w:t>remote</w:t>
+      </w:r>
+      <w:r>
+        <w:t xml:space="preserve"> Log geschrieben werden. (Beispiel remote syslog Server)  </w:t>
+      </w:r>
+    </w:p>
+    <w:p>
+      <w:r>
+        <w:t xml:space="preserve">Wichtige Funktionen: </w:t>
       </w:r>
       <w:proofErr w:type="spellStart"/>
       <w:r>
+        <w:t>Logging</w:t>
+      </w:r>
+      <w:proofErr w:type="spellEnd"/>
+      <w:r>
+        <w:t xml:space="preserve"> von Reporting und User Aktionen.  </w:t>
+      </w:r>
+    </w:p>
+    <w:p>
+      <w:r>
+        <w:t xml:space="preserve">Abhängigkeiten: Damit das </w:t>
+      </w:r>
+      <w:proofErr w:type="spellStart"/>
+      <w:r>
+        <w:t>Logging</w:t>
+      </w:r>
+      <w:proofErr w:type="spellEnd"/>
+      <w:r>
+        <w:t xml:space="preserve"> funktioniert, müssen vom Interface und vom Reporting Logs gesendet werden. Ausserdem ist ein syslog Server (oder ähnliches) benötigt.  </w:t>
+      </w:r>
+    </w:p>
+    <w:p>
+      <w:pPr>
+        <w:pStyle w:val="Heading2"/>
+      </w:pPr>
+      <w:bookmarkStart w:id="14" w:name="_Toc533328957"/>
+      <w:r>
+        <w:t xml:space="preserve">Modulname: </w:t>
+      </w:r>
+      <w:proofErr w:type="spellStart"/>
+      <w:r>
         <w:t>History</w:t>
       </w:r>
+      <w:bookmarkEnd w:id="14"/>
       <w:proofErr w:type="spellEnd"/>
     </w:p>
     <w:p>
+      <w:r>
+        <w:t xml:space="preserve">Kurzbeschrieb: Die </w:t>
+      </w:r>
+      <w:proofErr w:type="spellStart"/>
+      <w:r>
+        <w:t>History</w:t>
+      </w:r>
+      <w:proofErr w:type="spellEnd"/>
+      <w:r>
+        <w:t xml:space="preserve"> stellt im Datencontainer fest, dass alle Änderungen der IST-Daten historisch nachvollziehbar sind.</w:t>
+      </w:r>
+    </w:p>
+    <w:p>
+      <w:r>
+        <w:t>Wichtige Funktionen: Auslesen der historischen Zustände und Speichern des Deltas der IST-Daten.</w:t>
+      </w:r>
+    </w:p>
+    <w:p>
+      <w:r>
+        <w:t>Abhängigkeiten: Datencontainer, IST-Daten</w:t>
+      </w:r>
+    </w:p>
+    <w:p>
       <w:pPr>
         <w:pStyle w:val="Heading2"/>
       </w:pPr>
-      <w:bookmarkStart w:id="12" w:name="_Toc533328954"/>
-      <w:r>
-        <w:t>Modulname: IST-SOLL Vergleich</w:t>
-      </w:r>
-      <w:bookmarkEnd w:id="12"/>
-    </w:p>
-    <w:p>
-      <w:r>
-        <w:t xml:space="preserve">Kurzbeschrieb: Eine zentrale Funktion des Programms. Hier soll der gewünschte Berechtigungs-Zustand (SOLL) eingelesen und mit dem momentanen Zustand (IST) verglichen werden können. Daraus sollen dann Abweichungen der beiden Zustände ersichtlich werden.  </w:t>
-      </w:r>
-    </w:p>
-    <w:p>
-      <w:r>
-        <w:t xml:space="preserve">Wichtige Funktionen: Delta der beiden Zustände eruieren.  </w:t>
-      </w:r>
-    </w:p>
-    <w:p>
-      <w:r>
-        <w:t xml:space="preserve">Abhängigkeiten: Der IST-SOLL Vergleich ist primär vom Datencontainer abhängig. Dort sind sowohl IST als auch SOLL Zustand gespeichert, weswegen der Vergleich nur funktioniert, wenn diese Daten vom Datencontainer geholt werden können.  </w:t>
+      <w:bookmarkStart w:id="15" w:name="_Toc533328958"/>
+      <w:r>
+        <w:t>Modulname: Auslesen der Daten (Rohdaten)</w:t>
+      </w:r>
+      <w:bookmarkEnd w:id="15"/>
+    </w:p>
+    <w:p>
+      <w:r>
+        <w:t>Kurzbeschrieb: Dieses Modul dient zum Auslesen der Rohdaten aus dem AD und anschliessendes abspeichern im Datencontainer. Diese Funktion sollte skalierbar, aktuell und vollständig sein.</w:t>
+      </w:r>
+    </w:p>
+    <w:p>
+      <w:r>
+        <w:t>Wichtige Funktionen: Auslesen von Daten, Speichern von Daten</w:t>
+      </w:r>
+    </w:p>
+    <w:p>
+      <w:r>
+        <w:t>Abhängigkeiten: Datencontainer, Rohdaten (Testdaten)</w:t>
       </w:r>
     </w:p>
     <w:p>
       <w:pPr>
         <w:pStyle w:val="Heading2"/>
       </w:pPr>
-      <w:bookmarkStart w:id="13" w:name="_Toc533328955"/>
-      <w:r>
-        <w:t>Modulname: Reporting</w:t>
-      </w:r>
-      <w:bookmarkEnd w:id="13"/>
-    </w:p>
-    <w:p>
-      <w:r>
-        <w:t xml:space="preserve">Kurzbeschrieb: Reports anhand von gewünschten Einstellungen durchführen und diese in ein gewünschtes Format bringen. (Beispiel PDF). Reports sollen von Hand (per UI) oder als regelmässiger Job ausgeführt werden können.  </w:t>
-      </w:r>
-    </w:p>
-    <w:p>
-      <w:r>
-        <w:t xml:space="preserve">Wichtige Funktionen: Reports generieren und verschicken.  </w:t>
-      </w:r>
-    </w:p>
-    <w:p>
-      <w:r>
-        <w:t xml:space="preserve">Abhängigkeiten: Das Reporting ist teils vom UI abhängig, da darüber die Einstellungen für die Reports gemacht werden.  </w:t>
-      </w:r>
-    </w:p>
-    <w:p>
-      <w:pPr>
-        <w:pStyle w:val="Heading2"/>
-      </w:pPr>
-      <w:bookmarkStart w:id="14" w:name="_Toc533328956"/>
-      <w:r>
-        <w:t>Modulname: Auditing</w:t>
-      </w:r>
-      <w:bookmarkEnd w:id="14"/>
-    </w:p>
-    <w:p>
-      <w:r>
-        <w:t xml:space="preserve">Kurzbeschrieb: Alle </w:t>
-      </w:r>
-      <w:r>
-        <w:t>Aktionen,</w:t>
-      </w:r>
-      <w:r>
-        <w:t xml:space="preserve"> welche im User Interface oder durch das Reporting ausgeführt werden, sollen in ein </w:t>
-      </w:r>
-      <w:r>
-        <w:t>remote</w:t>
-      </w:r>
-      <w:r>
-        <w:t xml:space="preserve"> Log geschrieben werden. (Beispiel remote syslog Server)  </w:t>
-      </w:r>
-    </w:p>
-    <w:p>
-      <w:r>
-        <w:t xml:space="preserve">Wichtige Funktionen: </w:t>
-      </w:r>
-      <w:proofErr w:type="spellStart"/>
-      <w:r>
-        <w:t>Logging</w:t>
-      </w:r>
-      <w:proofErr w:type="spellEnd"/>
-      <w:r>
-        <w:t xml:space="preserve"> von Reporting und User Aktionen.  </w:t>
-      </w:r>
-    </w:p>
-    <w:p>
-      <w:r>
-        <w:t xml:space="preserve">Abhängigkeiten: Damit das </w:t>
-      </w:r>
-      <w:proofErr w:type="spellStart"/>
-      <w:r>
-        <w:t>Logging</w:t>
-      </w:r>
-      <w:proofErr w:type="spellEnd"/>
-      <w:r>
-        <w:t xml:space="preserve"> funktioniert, müssen vom Interface und vom Reporting Logs gesendet werden. Ausserdem ist ein syslog Server (oder ähnliches) benötigt.  </w:t>
-      </w:r>
-    </w:p>
-    <w:p>
-      <w:pPr>
-        <w:pStyle w:val="Heading2"/>
-      </w:pPr>
-      <w:bookmarkStart w:id="15" w:name="_Toc533328957"/>
-      <w:r>
-        <w:t xml:space="preserve">Modulname: </w:t>
-      </w:r>
-      <w:proofErr w:type="spellStart"/>
-      <w:r>
-        <w:t>History</w:t>
-      </w:r>
-      <w:bookmarkEnd w:id="15"/>
-      <w:proofErr w:type="spellEnd"/>
-    </w:p>
-    <w:p>
-      <w:r>
-        <w:t xml:space="preserve">Kurzbeschrieb: Die </w:t>
-      </w:r>
-      <w:proofErr w:type="spellStart"/>
-      <w:r>
-        <w:t>History</w:t>
-      </w:r>
-      <w:proofErr w:type="spellEnd"/>
-      <w:r>
-        <w:t xml:space="preserve"> stellt im Datencontainer fest, dass alle Änderungen der IST-Daten historisch nachvollziehbar sind.</w:t>
-      </w:r>
-    </w:p>
-    <w:p>
-      <w:r>
-        <w:t>Wichtige Funktionen: Auslesen der historischen Zustände und Speichern des Deltas der IST-Daten.</w:t>
-      </w:r>
-    </w:p>
-    <w:p>
-      <w:r>
-        <w:t>Abhängigkeiten: Datencontainer, IST-Daten</w:t>
-      </w:r>
-    </w:p>
-    <w:p>
-      <w:pPr>
-        <w:pStyle w:val="Heading2"/>
-      </w:pPr>
-      <w:bookmarkStart w:id="16" w:name="_Toc533328958"/>
-      <w:r>
-        <w:t>Modulname: Auslesen der Daten (Rohdaten)</w:t>
+      <w:bookmarkStart w:id="16" w:name="_Toc533328959"/>
+      <w:r>
+        <w:t>Modulname: Testdaten (Testsystem)</w:t>
       </w:r>
       <w:bookmarkEnd w:id="16"/>
-    </w:p>
-    <w:p>
-      <w:r>
-        <w:t>Kurzbeschrieb: Dieses Modul dient zum Auslesen der Rohdaten aus dem AD und anschliessendes abspeichern im Datencontainer. Diese Funktion sollte skalierbar, aktuell und vollständig sein.</w:t>
-      </w:r>
-    </w:p>
-    <w:p>
-      <w:r>
-        <w:t>Wichtige Funktionen: Auslesen von Daten, Speichern von Daten</w:t>
-      </w:r>
-    </w:p>
-    <w:p>
-      <w:r>
-        <w:t>Abhängigkeiten: Datencontainer, Rohdaten (Testdaten)</w:t>
-      </w:r>
-    </w:p>
-    <w:p>
-      <w:pPr>
-        <w:pStyle w:val="Heading2"/>
-      </w:pPr>
-      <w:bookmarkStart w:id="17" w:name="_Toc533328959"/>
-      <w:r>
-        <w:t>Modulname: Testdaten (Testsystem)</w:t>
-      </w:r>
-      <w:bookmarkEnd w:id="17"/>
     </w:p>
     <w:p>
       <w:r>
@@ -4058,45 +4056,70 @@
       <w:pPr>
         <w:pStyle w:val="Heading2"/>
       </w:pPr>
-      <w:bookmarkStart w:id="18" w:name="_Toc533328960"/>
+      <w:bookmarkStart w:id="17" w:name="_Toc533328960"/>
       <w:r>
         <w:t>Modulname: Daten SOLL</w:t>
       </w:r>
+      <w:bookmarkEnd w:id="17"/>
+    </w:p>
+    <w:p>
+      <w:r>
+        <w:t>Kurzbeschrieb: Der aktuell gewünschte Berechtigungs-Zustand (SOLL) wird im Datencontainer abgespeichert.</w:t>
+      </w:r>
+    </w:p>
+    <w:p>
+      <w:r>
+        <w:t>Wichtige Funktionen: Bereitstellen des Soll-Zustandes</w:t>
+      </w:r>
+    </w:p>
+    <w:p>
+      <w:r>
+        <w:t>Abhängigkeiten: Datencontainer</w:t>
+      </w:r>
+    </w:p>
+    <w:p>
+      <w:pPr>
+        <w:pStyle w:val="Heading2"/>
+      </w:pPr>
+      <w:bookmarkStart w:id="18" w:name="_Toc533328961"/>
+      <w:r>
+        <w:t>Modulname: Einlesen Daten SOLL</w:t>
+      </w:r>
       <w:bookmarkEnd w:id="18"/>
     </w:p>
     <w:p>
       <w:r>
-        <w:t>Kurzbeschrieb: Der aktuell gewünschte Berechtigungs-Zustand (SOLL) wird im Datencontainer abgespeichert.</w:t>
-      </w:r>
-    </w:p>
-    <w:p>
-      <w:r>
-        <w:t>Wichtige Funktionen: Bereitstellen des Soll-Zustandes</w:t>
-      </w:r>
-    </w:p>
-    <w:p>
-      <w:r>
-        <w:t>Abhängigkeiten: Datencontainer</w:t>
+        <w:t>Kurzbeschrieb: Die Daten des gewünschten Berechtigungs-Zustands (SOLL) können von den Anwendern importiert/aktualisiert werden. Diese Daten sind in Form eines .CSV-Files vorhanden.</w:t>
+      </w:r>
+    </w:p>
+    <w:p>
+      <w:r>
+        <w:t>Wichtige Funktionen: Einlesen von .CSV-Files in den Daten SOLL</w:t>
+      </w:r>
+    </w:p>
+    <w:p>
+      <w:r>
+        <w:t>Abhängigkeiten: Datencontainer, Daten SOLL</w:t>
       </w:r>
     </w:p>
     <w:p>
       <w:pPr>
         <w:pStyle w:val="Heading2"/>
       </w:pPr>
-      <w:bookmarkStart w:id="19" w:name="_Toc533328961"/>
-      <w:r>
-        <w:t>Modulname: Einlesen Daten SOLL</w:t>
+      <w:bookmarkStart w:id="19" w:name="_Toc533328962"/>
+      <w:r>
+        <w:t>Modulname: (OPTION) Exportieren Daten SOLL</w:t>
       </w:r>
       <w:bookmarkEnd w:id="19"/>
     </w:p>
     <w:p>
       <w:r>
-        <w:t>Kurzbeschrieb: Die Daten des gewünschten Berechtigungs-Zustands (SOLL) können von den Anwendern importiert/aktualisiert werden. Diese Daten sind in Form eines .CSV-Files vorhanden.</w:t>
-      </w:r>
-    </w:p>
-    <w:p>
-      <w:r>
-        <w:t>Wichtige Funktionen: Einlesen von .CSV-Files in den Daten SOLL</w:t>
+        <w:t>Kurzbeschrieb: Der aktuell in der Applikation hinterlegte Berechtigungs-Zustand (SOLL) kann in ein .CSV-File exportieren werden. Dient zum Anpassen und erneuten importieren des Berechtigungs-Zustands (SOLL).</w:t>
+      </w:r>
+    </w:p>
+    <w:p>
+      <w:r>
+        <w:t>Wichtige Funktionen: Exportieren des Daten SOLL in ein .CSV-File</w:t>
       </w:r>
     </w:p>
     <w:p>
@@ -4108,99 +4131,74 @@
       <w:pPr>
         <w:pStyle w:val="Heading2"/>
       </w:pPr>
-      <w:bookmarkStart w:id="20" w:name="_Toc533328962"/>
-      <w:r>
-        <w:t>Modulname: (OPTION) Exportieren Daten SOLL</w:t>
+      <w:bookmarkStart w:id="20" w:name="_Toc533328963"/>
+      <w:r>
+        <w:t>Modulname: (OPTION) Alarmierung</w:t>
       </w:r>
       <w:bookmarkEnd w:id="20"/>
     </w:p>
     <w:p>
       <w:r>
-        <w:t>Kurzbeschrieb: Der aktuell in der Applikation hinterlegte Berechtigungs-Zustand (SOLL) kann in ein .CSV-File exportieren werden. Dient zum Anpassen und erneuten importieren des Berechtigungs-Zustands (SOLL).</w:t>
-      </w:r>
-    </w:p>
-    <w:p>
-      <w:r>
-        <w:t>Wichtige Funktionen: Exportieren des Daten SOLL in ein .CSV-File</w:t>
-      </w:r>
-    </w:p>
-    <w:p>
-      <w:r>
-        <w:t>Abhängigkeiten: Datencontainer, Daten SOLL</w:t>
+        <w:t>Kurzbeschrieb: Ein Modul zur aktiven Alarmierung von bestimmten Administratoren bei Veränderung von Berechtigungen im AD.</w:t>
+      </w:r>
+    </w:p>
+    <w:p>
+      <w:r>
+        <w:t>Wichtige Funktionen: Alarmierung von Administratoren</w:t>
+      </w:r>
+    </w:p>
+    <w:p>
+      <w:r>
+        <w:t>Abhängigkeiten: keine</w:t>
       </w:r>
     </w:p>
     <w:p>
       <w:pPr>
         <w:pStyle w:val="Heading2"/>
       </w:pPr>
-      <w:bookmarkStart w:id="21" w:name="_Toc533328963"/>
-      <w:r>
-        <w:t>Modulname: (OPTION) Alarmierung</w:t>
+      <w:bookmarkStart w:id="21" w:name="_Toc533328964"/>
+      <w:r>
+        <w:t xml:space="preserve">Modulname: (OPTION) </w:t>
+      </w:r>
+      <w:proofErr w:type="spellStart"/>
+      <w:r>
+        <w:t>Remediation</w:t>
       </w:r>
       <w:bookmarkEnd w:id="21"/>
-    </w:p>
-    <w:p>
-      <w:r>
-        <w:t>Kurzbeschrieb: Ein Modul zur aktiven Alarmierung von bestimmten Administratoren bei Veränderung von Berechtigungen im AD.</w:t>
-      </w:r>
-    </w:p>
-    <w:p>
-      <w:r>
-        <w:t>Wichtige Funktionen: Alarmierung von Administratoren</w:t>
-      </w:r>
-    </w:p>
-    <w:p>
-      <w:r>
-        <w:t>Abhängigkeiten: keine</w:t>
+      <w:proofErr w:type="spellEnd"/>
+    </w:p>
+    <w:p>
+      <w:r>
+        <w:t xml:space="preserve">Kurzbeschrieb: Dies ist eine Option welche in einer späteren Phase des Projekts (falls genügend Zeit vorhanden ist) eingebaut werden kann. Damit soll es möglich sein beim IST-SOLL Vergleich gewisse Deltas direkt im AD angleichen zu können.  </w:t>
+      </w:r>
+    </w:p>
+    <w:p>
+      <w:r>
+        <w:t xml:space="preserve">Wichtige Funktionen:  Angleichung von Differenzen der Zustände direkt im AD.  </w:t>
+      </w:r>
+    </w:p>
+    <w:p>
+      <w:r>
+        <w:t xml:space="preserve">Abhängigkeiten:  IST-SOLL Vergleich  </w:t>
       </w:r>
     </w:p>
     <w:p>
       <w:pPr>
         <w:pStyle w:val="Heading2"/>
       </w:pPr>
-      <w:bookmarkStart w:id="22" w:name="_Toc533328964"/>
-      <w:r>
-        <w:t xml:space="preserve">Modulname: (OPTION) </w:t>
+      <w:bookmarkStart w:id="22" w:name="_Toc533328965"/>
+      <w:r>
+        <w:t>Modulname: (OPTION) Fileshares (</w:t>
       </w:r>
       <w:proofErr w:type="spellStart"/>
       <w:r>
-        <w:t>Remediation</w:t>
+        <w:t>Permissions</w:t>
+      </w:r>
+      <w:proofErr w:type="spellEnd"/>
+      <w:r>
+        <w:t>)</w:t>
       </w:r>
       <w:bookmarkEnd w:id="22"/>
-      <w:proofErr w:type="spellEnd"/>
-    </w:p>
-    <w:p>
-      <w:r>
-        <w:t xml:space="preserve">Kurzbeschrieb: Dies ist eine Option welche in einer späteren Phase des Projekts (falls genügend Zeit vorhanden ist) eingebaut werden kann. Damit soll es möglich sein beim IST-SOLL Vergleich gewisse Deltas direkt im AD angleichen zu können.  </w:t>
-      </w:r>
-    </w:p>
-    <w:p>
-      <w:r>
-        <w:t xml:space="preserve">Wichtige Funktionen:  Angleichung von Differenzen der Zustände direkt im AD.  </w:t>
-      </w:r>
-    </w:p>
-    <w:p>
-      <w:r>
-        <w:t xml:space="preserve">Abhängigkeiten:  IST-SOLL Vergleich  </w:t>
-      </w:r>
-    </w:p>
-    <w:p>
-      <w:pPr>
-        <w:pStyle w:val="Heading2"/>
-      </w:pPr>
-      <w:bookmarkStart w:id="23" w:name="_Toc533328965"/>
-      <w:r>
-        <w:t>Modulname: (OPTION) Fileshares (</w:t>
-      </w:r>
-      <w:proofErr w:type="spellStart"/>
-      <w:r>
-        <w:t>Permissions</w:t>
-      </w:r>
-      <w:proofErr w:type="spellEnd"/>
-      <w:r>
-        <w:t>)</w:t>
-      </w:r>
-      <w:bookmarkEnd w:id="23"/>
     </w:p>
     <w:p>
       <w:r>
@@ -4237,12 +4235,12 @@
       <w:pPr>
         <w:pStyle w:val="Heading1"/>
       </w:pPr>
-      <w:bookmarkStart w:id="24" w:name="_Toc533328966"/>
+      <w:bookmarkStart w:id="23" w:name="_Toc533328966"/>
       <w:r>
         <w:lastRenderedPageBreak/>
         <w:t>Installationsanleitung</w:t>
       </w:r>
-      <w:bookmarkEnd w:id="24"/>
+      <w:bookmarkEnd w:id="23"/>
     </w:p>
     <w:p>
       <w:proofErr w:type="spellStart"/>
@@ -5077,6 +5075,13 @@
       <w:r>
         <w:t>/GUI/UDGUI.ps1 ausführen</w:t>
       </w:r>
+    </w:p>
+    <w:p>
+      <w:r>
+        <w:t>- Beim ersten Mal muss diese zwei Mal ausgeführt werden.</w:t>
+      </w:r>
+      <w:bookmarkStart w:id="24" w:name="_GoBack"/>
+      <w:bookmarkEnd w:id="24"/>
     </w:p>
     <w:p>
       <w:r>
@@ -9806,7 +9811,7 @@
 </file>
 
 <file path=customXml/itemProps1.xml><?xml version="1.0" encoding="utf-8"?>
-<ds:datastoreItem xmlns:ds="http://schemas.openxmlformats.org/officeDocument/2006/customXml" ds:itemID="{C2CB900D-5823-419B-A576-9CD0A2BD4018}">
+<ds:datastoreItem xmlns:ds="http://schemas.openxmlformats.org/officeDocument/2006/customXml" ds:itemID="{F000B828-3825-4045-9C99-61383F2188B0}">
   <ds:schemaRefs>
     <ds:schemaRef ds:uri="http://schemas.openxmlformats.org/officeDocument/2006/bibliography"/>
   </ds:schemaRefs>

</xml_diff>